<commit_message>
Final formatting and style changes
</commit_message>
<xml_diff>
--- a/Planning/FunctionalModeling/UserStory.docx
+++ b/Planning/FunctionalModeling/UserStory.docx
@@ -50,17 +50,17 @@
         <w:rPr>
           <w:rFonts w:cs="B Yekan"/>
           <w:color w:val="B55374" w:themeColor="accent4" w:themeShade="BF"/>
-          <w:sz w:val="30"/>
-          <w:szCs w:val="30"/>
-          <w:rtl/>
-          <w:lang w:bidi="fa-IR"/>
-        </w:rPr>
-      </w:pPr>
-      <w:r>
-        <w:rPr>
-          <w:rFonts w:cs="B Yekan" w:hint="cs"/>
-          <w:sz w:val="30"/>
-          <w:szCs w:val="30"/>
+          <w:sz w:val="24"/>
+          <w:szCs w:val="24"/>
+          <w:rtl/>
+          <w:lang w:bidi="fa-IR"/>
+        </w:rPr>
+      </w:pPr>
+      <w:r>
+        <w:rPr>
+          <w:rFonts w:cs="B Yekan" w:hint="cs"/>
+          <w:sz w:val="24"/>
+          <w:szCs w:val="24"/>
           <w:rtl/>
           <w:lang w:bidi="fa-IR"/>
         </w:rPr>
@@ -69,8 +69,8 @@
       <w:r>
         <w:rPr>
           <w:rFonts w:cs="B Yekan"/>
-          <w:sz w:val="30"/>
-          <w:szCs w:val="30"/>
+          <w:sz w:val="24"/>
+          <w:szCs w:val="24"/>
           <w:rtl/>
           <w:lang w:bidi="fa-IR"/>
         </w:rPr>
@@ -79,8 +79,8 @@
       <w:r>
         <w:rPr>
           <w:rFonts w:cs="B Yekan" w:hint="cs"/>
-          <w:sz w:val="30"/>
-          <w:szCs w:val="30"/>
+          <w:sz w:val="24"/>
+          <w:szCs w:val="24"/>
           <w:rtl/>
           <w:lang w:bidi="fa-IR"/>
         </w:rPr>
@@ -90,8 +90,8 @@
         <w:rPr>
           <w:rFonts w:cs="B Yekan" w:hint="cs"/>
           <w:color w:val="7030A0"/>
-          <w:sz w:val="30"/>
-          <w:szCs w:val="30"/>
+          <w:sz w:val="24"/>
+          <w:szCs w:val="24"/>
           <w:rtl/>
           <w:lang w:bidi="fa-IR"/>
         </w:rPr>
@@ -101,8 +101,8 @@
         <w:rPr>
           <w:rFonts w:cs="B Yekan" w:hint="cs"/>
           <w:color w:val="7030A0"/>
-          <w:sz w:val="30"/>
-          <w:szCs w:val="30"/>
+          <w:sz w:val="24"/>
+          <w:szCs w:val="24"/>
           <w:rtl/>
           <w:lang w:bidi="fa-IR"/>
         </w:rPr>
@@ -111,8 +111,8 @@
       <w:r>
         <w:rPr>
           <w:rFonts w:cs="B Yekan"/>
-          <w:sz w:val="30"/>
-          <w:szCs w:val="30"/>
+          <w:sz w:val="24"/>
+          <w:szCs w:val="24"/>
           <w:rtl/>
           <w:lang w:bidi="fa-IR"/>
         </w:rPr>
@@ -121,8 +121,8 @@
       <w:r>
         <w:rPr>
           <w:rFonts w:cs="B Yekan" w:hint="cs"/>
-          <w:sz w:val="30"/>
-          <w:szCs w:val="30"/>
+          <w:sz w:val="24"/>
+          <w:szCs w:val="24"/>
           <w:rtl/>
           <w:lang w:bidi="fa-IR"/>
         </w:rPr>
@@ -131,8 +131,8 @@
       <w:r>
         <w:rPr>
           <w:rFonts w:cs="B Yekan" w:hint="eastAsia"/>
-          <w:sz w:val="30"/>
-          <w:szCs w:val="30"/>
+          <w:sz w:val="24"/>
+          <w:szCs w:val="24"/>
           <w:rtl/>
           <w:lang w:bidi="fa-IR"/>
         </w:rPr>
@@ -141,8 +141,8 @@
       <w:r>
         <w:rPr>
           <w:rFonts w:cs="B Yekan" w:hint="cs"/>
-          <w:sz w:val="30"/>
-          <w:szCs w:val="30"/>
+          <w:sz w:val="24"/>
+          <w:szCs w:val="24"/>
           <w:rtl/>
           <w:lang w:bidi="fa-IR"/>
         </w:rPr>
@@ -151,8 +151,8 @@
       <w:r>
         <w:rPr>
           <w:rFonts w:cs="B Yekan"/>
-          <w:sz w:val="30"/>
-          <w:szCs w:val="30"/>
+          <w:sz w:val="24"/>
+          <w:szCs w:val="24"/>
           <w:rtl/>
           <w:lang w:bidi="fa-IR"/>
         </w:rPr>
@@ -161,8 +161,8 @@
       <w:r>
         <w:rPr>
           <w:rFonts w:cs="B Yekan" w:hint="cs"/>
-          <w:sz w:val="30"/>
-          <w:szCs w:val="30"/>
+          <w:sz w:val="24"/>
+          <w:szCs w:val="24"/>
           <w:rtl/>
           <w:lang w:bidi="fa-IR"/>
         </w:rPr>
@@ -171,8 +171,8 @@
       <w:r>
         <w:rPr>
           <w:rFonts w:cs="B Yekan" w:hint="cs"/>
-          <w:sz w:val="30"/>
-          <w:szCs w:val="30"/>
+          <w:sz w:val="24"/>
+          <w:szCs w:val="24"/>
           <w:rtl/>
           <w:lang w:bidi="fa-IR"/>
         </w:rPr>
@@ -181,8 +181,8 @@
       <w:r>
         <w:rPr>
           <w:rFonts w:cs="B Yekan" w:hint="cs"/>
-          <w:sz w:val="30"/>
-          <w:szCs w:val="30"/>
+          <w:sz w:val="24"/>
+          <w:szCs w:val="24"/>
           <w:rtl/>
           <w:lang w:bidi="fa-IR"/>
         </w:rPr>
@@ -191,8 +191,8 @@
       <w:r>
         <w:rPr>
           <w:rFonts w:cs="B Yekan" w:hint="cs"/>
-          <w:sz w:val="30"/>
-          <w:szCs w:val="30"/>
+          <w:sz w:val="24"/>
+          <w:szCs w:val="24"/>
           <w:rtl/>
           <w:lang w:bidi="fa-IR"/>
         </w:rPr>
@@ -211,16 +211,16 @@
         <w:rPr>
           <w:rFonts w:cs="B Yekan"/>
           <w:color w:val="B55374" w:themeColor="accent4" w:themeShade="BF"/>
-          <w:sz w:val="30"/>
-          <w:szCs w:val="30"/>
-          <w:lang w:bidi="fa-IR"/>
-        </w:rPr>
-      </w:pPr>
-      <w:r>
-        <w:rPr>
-          <w:rFonts w:cs="B Yekan" w:hint="cs"/>
-          <w:sz w:val="30"/>
-          <w:szCs w:val="30"/>
+          <w:sz w:val="24"/>
+          <w:szCs w:val="24"/>
+          <w:lang w:bidi="fa-IR"/>
+        </w:rPr>
+      </w:pPr>
+      <w:r>
+        <w:rPr>
+          <w:rFonts w:cs="B Yekan" w:hint="cs"/>
+          <w:sz w:val="24"/>
+          <w:szCs w:val="24"/>
           <w:rtl/>
           <w:lang w:bidi="fa-IR"/>
         </w:rPr>
@@ -229,8 +229,8 @@
       <w:r>
         <w:rPr>
           <w:rFonts w:cs="B Yekan"/>
-          <w:sz w:val="30"/>
-          <w:szCs w:val="30"/>
+          <w:sz w:val="24"/>
+          <w:szCs w:val="24"/>
           <w:rtl/>
           <w:lang w:bidi="fa-IR"/>
         </w:rPr>
@@ -239,8 +239,8 @@
       <w:r>
         <w:rPr>
           <w:rFonts w:cs="B Yekan" w:hint="cs"/>
-          <w:sz w:val="30"/>
-          <w:szCs w:val="30"/>
+          <w:sz w:val="24"/>
+          <w:szCs w:val="24"/>
           <w:rtl/>
           <w:lang w:bidi="fa-IR"/>
         </w:rPr>
@@ -250,8 +250,8 @@
         <w:rPr>
           <w:rFonts w:cs="B Yekan" w:hint="cs"/>
           <w:color w:val="7030A0"/>
-          <w:sz w:val="30"/>
-          <w:szCs w:val="30"/>
+          <w:sz w:val="24"/>
+          <w:szCs w:val="24"/>
           <w:rtl/>
           <w:lang w:bidi="fa-IR"/>
         </w:rPr>
@@ -260,8 +260,8 @@
       <w:r>
         <w:rPr>
           <w:rFonts w:cs="B Yekan" w:hint="cs"/>
-          <w:sz w:val="30"/>
-          <w:szCs w:val="30"/>
+          <w:sz w:val="24"/>
+          <w:szCs w:val="24"/>
           <w:rtl/>
           <w:lang w:bidi="fa-IR"/>
         </w:rPr>
@@ -270,8 +270,8 @@
       <w:r>
         <w:rPr>
           <w:rFonts w:cs="B Yekan"/>
-          <w:sz w:val="30"/>
-          <w:szCs w:val="30"/>
+          <w:sz w:val="24"/>
+          <w:szCs w:val="24"/>
           <w:rtl/>
           <w:lang w:bidi="fa-IR"/>
         </w:rPr>
@@ -280,8 +280,8 @@
       <w:r>
         <w:rPr>
           <w:rFonts w:cs="B Yekan" w:hint="cs"/>
-          <w:sz w:val="30"/>
-          <w:szCs w:val="30"/>
+          <w:sz w:val="24"/>
+          <w:szCs w:val="24"/>
           <w:rtl/>
           <w:lang w:bidi="fa-IR"/>
         </w:rPr>
@@ -290,8 +290,8 @@
       <w:r>
         <w:rPr>
           <w:rFonts w:cs="B Yekan" w:hint="eastAsia"/>
-          <w:sz w:val="30"/>
-          <w:szCs w:val="30"/>
+          <w:sz w:val="24"/>
+          <w:szCs w:val="24"/>
           <w:rtl/>
           <w:lang w:bidi="fa-IR"/>
         </w:rPr>
@@ -300,24 +300,24 @@
       <w:r>
         <w:rPr>
           <w:rFonts w:cs="B Yekan" w:hint="cs"/>
-          <w:sz w:val="30"/>
-          <w:szCs w:val="30"/>
-          <w:rtl/>
-          <w:lang w:bidi="fa-IR"/>
-        </w:rPr>
-        <w:t xml:space="preserve"> بتوانم به  بهینه بهترین دسته از مخاطبان را برای محصول خودم پیدا کنم تا بتوانم تبلیغات بهتری طراحی کن</w:t>
+          <w:sz w:val="24"/>
+          <w:szCs w:val="24"/>
+          <w:rtl/>
+          <w:lang w:bidi="fa-IR"/>
+        </w:rPr>
+        <w:t xml:space="preserve"> بتوانم به  بهینه بهترین </w:t>
       </w:r>
       <w:bookmarkStart w:id="0" w:name="_GoBack"/>
       <w:bookmarkEnd w:id="0"/>
       <w:r>
         <w:rPr>
           <w:rFonts w:cs="B Yekan" w:hint="cs"/>
-          <w:sz w:val="30"/>
-          <w:szCs w:val="30"/>
-          <w:rtl/>
-          <w:lang w:bidi="fa-IR"/>
-        </w:rPr>
-        <w:t>م.</w:t>
+          <w:sz w:val="24"/>
+          <w:szCs w:val="24"/>
+          <w:rtl/>
+          <w:lang w:bidi="fa-IR"/>
+        </w:rPr>
+        <w:t>دسته از مخاطبان را برای محصول خودم پیدا کنم تا بتوانم تبلیغات بهتری طراحی کنم.</w:t>
       </w:r>
     </w:p>
     <w:p>
@@ -332,16 +332,16 @@
         <w:rPr>
           <w:rFonts w:cs="B Yekan"/>
           <w:color w:val="B55374" w:themeColor="accent4" w:themeShade="BF"/>
-          <w:sz w:val="30"/>
-          <w:szCs w:val="30"/>
-          <w:lang w:bidi="fa-IR"/>
-        </w:rPr>
-      </w:pPr>
-      <w:r>
-        <w:rPr>
-          <w:rFonts w:cs="B Yekan" w:hint="cs"/>
-          <w:sz w:val="30"/>
-          <w:szCs w:val="30"/>
+          <w:sz w:val="24"/>
+          <w:szCs w:val="24"/>
+          <w:lang w:bidi="fa-IR"/>
+        </w:rPr>
+      </w:pPr>
+      <w:r>
+        <w:rPr>
+          <w:rFonts w:cs="B Yekan" w:hint="cs"/>
+          <w:sz w:val="24"/>
+          <w:szCs w:val="24"/>
           <w:rtl/>
           <w:lang w:bidi="fa-IR"/>
         </w:rPr>
@@ -350,8 +350,8 @@
       <w:r>
         <w:rPr>
           <w:rFonts w:cs="B Yekan"/>
-          <w:sz w:val="30"/>
-          <w:szCs w:val="30"/>
+          <w:sz w:val="24"/>
+          <w:szCs w:val="24"/>
           <w:rtl/>
           <w:lang w:bidi="fa-IR"/>
         </w:rPr>
@@ -360,8 +360,8 @@
       <w:r>
         <w:rPr>
           <w:rFonts w:cs="B Yekan" w:hint="cs"/>
-          <w:sz w:val="30"/>
-          <w:szCs w:val="30"/>
+          <w:sz w:val="24"/>
+          <w:szCs w:val="24"/>
           <w:rtl/>
           <w:lang w:bidi="fa-IR"/>
         </w:rPr>
@@ -371,8 +371,8 @@
         <w:rPr>
           <w:rFonts w:cs="B Yekan" w:hint="cs"/>
           <w:color w:val="7030A0"/>
-          <w:sz w:val="30"/>
-          <w:szCs w:val="30"/>
+          <w:sz w:val="24"/>
+          <w:szCs w:val="24"/>
           <w:rtl/>
           <w:lang w:bidi="fa-IR"/>
         </w:rPr>
@@ -381,8 +381,8 @@
       <w:r>
         <w:rPr>
           <w:rFonts w:cs="B Yekan" w:hint="cs"/>
-          <w:sz w:val="30"/>
-          <w:szCs w:val="30"/>
+          <w:sz w:val="24"/>
+          <w:szCs w:val="24"/>
           <w:rtl/>
           <w:lang w:bidi="fa-IR"/>
         </w:rPr>
@@ -391,8 +391,8 @@
       <w:r>
         <w:rPr>
           <w:rFonts w:cs="B Yekan" w:hint="cs"/>
-          <w:sz w:val="30"/>
-          <w:szCs w:val="30"/>
+          <w:sz w:val="24"/>
+          <w:szCs w:val="24"/>
           <w:rtl/>
           <w:lang w:bidi="fa-IR"/>
         </w:rPr>
@@ -401,8 +401,8 @@
       <w:r>
         <w:rPr>
           <w:rFonts w:cs="B Yekan" w:hint="cs"/>
-          <w:sz w:val="30"/>
-          <w:szCs w:val="30"/>
+          <w:sz w:val="24"/>
+          <w:szCs w:val="24"/>
           <w:rtl/>
           <w:lang w:bidi="fa-IR"/>
         </w:rPr>
@@ -411,8 +411,8 @@
       <w:r>
         <w:rPr>
           <w:rFonts w:cs="B Yekan"/>
-          <w:sz w:val="30"/>
-          <w:szCs w:val="30"/>
+          <w:sz w:val="24"/>
+          <w:szCs w:val="24"/>
           <w:rtl/>
           <w:lang w:bidi="fa-IR"/>
         </w:rPr>
@@ -421,8 +421,8 @@
       <w:r>
         <w:rPr>
           <w:rFonts w:cs="B Yekan" w:hint="cs"/>
-          <w:sz w:val="30"/>
-          <w:szCs w:val="30"/>
+          <w:sz w:val="24"/>
+          <w:szCs w:val="24"/>
           <w:rtl/>
           <w:lang w:bidi="fa-IR"/>
         </w:rPr>
@@ -431,8 +431,8 @@
       <w:r>
         <w:rPr>
           <w:rFonts w:cs="B Yekan"/>
-          <w:sz w:val="30"/>
-          <w:szCs w:val="30"/>
+          <w:sz w:val="24"/>
+          <w:szCs w:val="24"/>
           <w:rtl/>
           <w:lang w:bidi="fa-IR"/>
         </w:rPr>
@@ -441,8 +441,8 @@
       <w:r>
         <w:rPr>
           <w:rFonts w:cs="B Yekan" w:hint="cs"/>
-          <w:sz w:val="30"/>
-          <w:szCs w:val="30"/>
+          <w:sz w:val="24"/>
+          <w:szCs w:val="24"/>
           <w:rtl/>
           <w:lang w:bidi="fa-IR"/>
         </w:rPr>
@@ -451,8 +451,8 @@
       <w:r>
         <w:rPr>
           <w:rFonts w:cs="B Yekan"/>
-          <w:sz w:val="30"/>
-          <w:szCs w:val="30"/>
+          <w:sz w:val="24"/>
+          <w:szCs w:val="24"/>
           <w:rtl/>
           <w:lang w:bidi="fa-IR"/>
         </w:rPr>
@@ -461,8 +461,8 @@
       <w:r>
         <w:rPr>
           <w:rFonts w:cs="B Yekan" w:hint="cs"/>
-          <w:sz w:val="30"/>
-          <w:szCs w:val="30"/>
+          <w:sz w:val="24"/>
+          <w:szCs w:val="24"/>
           <w:rtl/>
           <w:lang w:bidi="fa-IR"/>
         </w:rPr>
@@ -471,8 +471,8 @@
       <w:r>
         <w:rPr>
           <w:rFonts w:cs="B Yekan"/>
-          <w:sz w:val="30"/>
-          <w:szCs w:val="30"/>
+          <w:sz w:val="24"/>
+          <w:szCs w:val="24"/>
           <w:rtl/>
           <w:lang w:bidi="fa-IR"/>
         </w:rPr>
@@ -481,8 +481,8 @@
       <w:r>
         <w:rPr>
           <w:rFonts w:cs="B Yekan" w:hint="cs"/>
-          <w:sz w:val="30"/>
-          <w:szCs w:val="30"/>
+          <w:sz w:val="24"/>
+          <w:szCs w:val="24"/>
           <w:rtl/>
           <w:lang w:bidi="fa-IR"/>
         </w:rPr>
@@ -491,8 +491,8 @@
       <w:r>
         <w:rPr>
           <w:rFonts w:cs="B Yekan" w:hint="eastAsia"/>
-          <w:sz w:val="30"/>
-          <w:szCs w:val="30"/>
+          <w:sz w:val="24"/>
+          <w:szCs w:val="24"/>
           <w:rtl/>
           <w:lang w:bidi="fa-IR"/>
         </w:rPr>
@@ -501,8 +501,8 @@
       <w:r>
         <w:rPr>
           <w:rFonts w:cs="B Yekan" w:hint="cs"/>
-          <w:sz w:val="30"/>
-          <w:szCs w:val="30"/>
+          <w:sz w:val="24"/>
+          <w:szCs w:val="24"/>
           <w:rtl/>
           <w:lang w:bidi="fa-IR"/>
         </w:rPr>
@@ -521,16 +521,16 @@
         <w:rPr>
           <w:rFonts w:cs="B Yekan"/>
           <w:color w:val="B55374" w:themeColor="accent4" w:themeShade="BF"/>
-          <w:sz w:val="30"/>
-          <w:szCs w:val="30"/>
-          <w:lang w:bidi="fa-IR"/>
-        </w:rPr>
-      </w:pPr>
-      <w:r>
-        <w:rPr>
-          <w:rFonts w:cs="B Yekan" w:hint="cs"/>
-          <w:sz w:val="30"/>
-          <w:szCs w:val="30"/>
+          <w:sz w:val="24"/>
+          <w:szCs w:val="24"/>
+          <w:lang w:bidi="fa-IR"/>
+        </w:rPr>
+      </w:pPr>
+      <w:r>
+        <w:rPr>
+          <w:rFonts w:cs="B Yekan" w:hint="cs"/>
+          <w:sz w:val="24"/>
+          <w:szCs w:val="24"/>
           <w:rtl/>
           <w:lang w:bidi="fa-IR"/>
         </w:rPr>
@@ -539,8 +539,8 @@
       <w:r>
         <w:rPr>
           <w:rFonts w:cs="B Yekan" w:hint="cs"/>
-          <w:sz w:val="30"/>
-          <w:szCs w:val="30"/>
+          <w:sz w:val="24"/>
+          <w:szCs w:val="24"/>
           <w:rtl/>
           <w:lang w:bidi="fa-IR"/>
         </w:rPr>
@@ -549,8 +549,8 @@
       <w:r>
         <w:rPr>
           <w:rFonts w:cs="B Yekan" w:hint="cs"/>
-          <w:sz w:val="30"/>
-          <w:szCs w:val="30"/>
+          <w:sz w:val="24"/>
+          <w:szCs w:val="24"/>
           <w:rtl/>
           <w:lang w:bidi="fa-IR"/>
         </w:rPr>
@@ -560,8 +560,8 @@
         <w:rPr>
           <w:rFonts w:cs="B Yekan" w:hint="cs"/>
           <w:color w:val="7030A0"/>
-          <w:sz w:val="30"/>
-          <w:szCs w:val="30"/>
+          <w:sz w:val="24"/>
+          <w:szCs w:val="24"/>
           <w:rtl/>
           <w:lang w:bidi="fa-IR"/>
         </w:rPr>
@@ -570,8 +570,8 @@
       <w:r>
         <w:rPr>
           <w:rFonts w:cs="B Yekan" w:hint="cs"/>
-          <w:sz w:val="30"/>
-          <w:szCs w:val="30"/>
+          <w:sz w:val="24"/>
+          <w:szCs w:val="24"/>
           <w:rtl/>
           <w:lang w:bidi="fa-IR"/>
         </w:rPr>
@@ -580,8 +580,8 @@
       <w:r>
         <w:rPr>
           <w:rFonts w:cs="B Yekan" w:hint="cs"/>
-          <w:sz w:val="30"/>
-          <w:szCs w:val="30"/>
+          <w:sz w:val="24"/>
+          <w:szCs w:val="24"/>
           <w:rtl/>
           <w:lang w:bidi="fa-IR"/>
         </w:rPr>
@@ -590,8 +590,8 @@
       <w:r>
         <w:rPr>
           <w:rFonts w:cs="B Yekan" w:hint="cs"/>
-          <w:sz w:val="30"/>
-          <w:szCs w:val="30"/>
+          <w:sz w:val="24"/>
+          <w:szCs w:val="24"/>
           <w:rtl/>
           <w:lang w:bidi="fa-IR"/>
         </w:rPr>
@@ -610,16 +610,16 @@
         <w:rPr>
           <w:rFonts w:cs="B Yekan"/>
           <w:color w:val="B55374" w:themeColor="accent4" w:themeShade="BF"/>
-          <w:sz w:val="30"/>
-          <w:szCs w:val="30"/>
-          <w:lang w:bidi="fa-IR"/>
-        </w:rPr>
-      </w:pPr>
-      <w:r>
-        <w:rPr>
-          <w:rFonts w:cs="B Yekan" w:hint="cs"/>
-          <w:sz w:val="30"/>
-          <w:szCs w:val="30"/>
+          <w:sz w:val="24"/>
+          <w:szCs w:val="24"/>
+          <w:lang w:bidi="fa-IR"/>
+        </w:rPr>
+      </w:pPr>
+      <w:r>
+        <w:rPr>
+          <w:rFonts w:cs="B Yekan" w:hint="cs"/>
+          <w:sz w:val="24"/>
+          <w:szCs w:val="24"/>
           <w:rtl/>
           <w:lang w:bidi="fa-IR"/>
         </w:rPr>
@@ -628,8 +628,8 @@
       <w:r>
         <w:rPr>
           <w:rFonts w:cs="B Yekan" w:hint="cs"/>
-          <w:sz w:val="30"/>
-          <w:szCs w:val="30"/>
+          <w:sz w:val="24"/>
+          <w:szCs w:val="24"/>
           <w:rtl/>
           <w:lang w:bidi="fa-IR"/>
         </w:rPr>
@@ -638,8 +638,8 @@
       <w:r>
         <w:rPr>
           <w:rFonts w:cs="B Yekan" w:hint="cs"/>
-          <w:sz w:val="30"/>
-          <w:szCs w:val="30"/>
+          <w:sz w:val="24"/>
+          <w:szCs w:val="24"/>
           <w:rtl/>
           <w:lang w:bidi="fa-IR"/>
         </w:rPr>
@@ -649,8 +649,8 @@
         <w:rPr>
           <w:rFonts w:cs="B Yekan" w:hint="cs"/>
           <w:color w:val="7030A0"/>
-          <w:sz w:val="30"/>
-          <w:szCs w:val="30"/>
+          <w:sz w:val="24"/>
+          <w:szCs w:val="24"/>
           <w:rtl/>
           <w:lang w:bidi="fa-IR"/>
         </w:rPr>
@@ -659,8 +659,8 @@
       <w:r>
         <w:rPr>
           <w:rFonts w:cs="B Yekan" w:hint="cs"/>
-          <w:sz w:val="30"/>
-          <w:szCs w:val="30"/>
+          <w:sz w:val="24"/>
+          <w:szCs w:val="24"/>
           <w:rtl/>
           <w:lang w:bidi="fa-IR"/>
         </w:rPr>
@@ -669,8 +669,8 @@
       <w:r>
         <w:rPr>
           <w:rFonts w:cs="B Yekan" w:hint="cs"/>
-          <w:sz w:val="30"/>
-          <w:szCs w:val="30"/>
+          <w:sz w:val="24"/>
+          <w:szCs w:val="24"/>
           <w:rtl/>
           <w:lang w:bidi="fa-IR"/>
         </w:rPr>
@@ -679,8 +679,8 @@
       <w:r>
         <w:rPr>
           <w:rFonts w:cs="B Yekan" w:hint="cs"/>
-          <w:sz w:val="30"/>
-          <w:szCs w:val="30"/>
+          <w:sz w:val="24"/>
+          <w:szCs w:val="24"/>
           <w:rtl/>
           <w:lang w:bidi="fa-IR"/>
         </w:rPr>
@@ -689,8 +689,8 @@
       <w:r>
         <w:rPr>
           <w:rFonts w:cs="B Yekan"/>
-          <w:sz w:val="30"/>
-          <w:szCs w:val="30"/>
+          <w:sz w:val="24"/>
+          <w:szCs w:val="24"/>
           <w:rtl/>
           <w:lang w:bidi="fa-IR"/>
         </w:rPr>
@@ -699,8 +699,8 @@
       <w:r>
         <w:rPr>
           <w:rFonts w:cs="B Yekan" w:hint="cs"/>
-          <w:sz w:val="30"/>
-          <w:szCs w:val="30"/>
+          <w:sz w:val="24"/>
+          <w:szCs w:val="24"/>
           <w:rtl/>
           <w:lang w:bidi="fa-IR"/>
         </w:rPr>
@@ -709,8 +709,8 @@
       <w:r>
         <w:rPr>
           <w:rFonts w:cs="B Yekan" w:hint="eastAsia"/>
-          <w:sz w:val="30"/>
-          <w:szCs w:val="30"/>
+          <w:sz w:val="24"/>
+          <w:szCs w:val="24"/>
           <w:rtl/>
           <w:lang w:bidi="fa-IR"/>
         </w:rPr>
@@ -719,8 +719,8 @@
       <w:r>
         <w:rPr>
           <w:rFonts w:cs="B Yekan" w:hint="cs"/>
-          <w:sz w:val="30"/>
-          <w:szCs w:val="30"/>
+          <w:sz w:val="24"/>
+          <w:szCs w:val="24"/>
           <w:rtl/>
           <w:lang w:bidi="fa-IR"/>
         </w:rPr>
@@ -734,8 +734,8 @@
         <w:rPr>
           <w:rFonts w:cs="B Yekan"/>
           <w:color w:val="B55374" w:themeColor="accent4" w:themeShade="BF"/>
-          <w:sz w:val="30"/>
-          <w:szCs w:val="30"/>
+          <w:sz w:val="24"/>
+          <w:szCs w:val="24"/>
           <w:lang w:bidi="fa-IR"/>
         </w:rPr>
       </w:pPr>
@@ -752,16 +752,16 @@
         <w:rPr>
           <w:rFonts w:cs="B Yekan"/>
           <w:color w:val="B55374" w:themeColor="accent4" w:themeShade="BF"/>
-          <w:sz w:val="30"/>
-          <w:szCs w:val="30"/>
-          <w:lang w:bidi="fa-IR"/>
-        </w:rPr>
-      </w:pPr>
-      <w:r>
-        <w:rPr>
-          <w:rFonts w:cs="B Yekan" w:hint="cs"/>
-          <w:sz w:val="30"/>
-          <w:szCs w:val="30"/>
+          <w:sz w:val="24"/>
+          <w:szCs w:val="24"/>
+          <w:lang w:bidi="fa-IR"/>
+        </w:rPr>
+      </w:pPr>
+      <w:r>
+        <w:rPr>
+          <w:rFonts w:cs="B Yekan" w:hint="cs"/>
+          <w:sz w:val="24"/>
+          <w:szCs w:val="24"/>
           <w:rtl/>
           <w:lang w:bidi="fa-IR"/>
         </w:rPr>
@@ -770,8 +770,8 @@
       <w:r>
         <w:rPr>
           <w:rFonts w:cs="B Yekan" w:hint="cs"/>
-          <w:sz w:val="30"/>
-          <w:szCs w:val="30"/>
+          <w:sz w:val="24"/>
+          <w:szCs w:val="24"/>
           <w:rtl/>
           <w:lang w:bidi="fa-IR"/>
         </w:rPr>
@@ -780,8 +780,8 @@
       <w:r>
         <w:rPr>
           <w:rFonts w:cs="B Yekan" w:hint="cs"/>
-          <w:sz w:val="30"/>
-          <w:szCs w:val="30"/>
+          <w:sz w:val="24"/>
+          <w:szCs w:val="24"/>
           <w:rtl/>
           <w:lang w:bidi="fa-IR"/>
         </w:rPr>
@@ -791,8 +791,8 @@
         <w:rPr>
           <w:rFonts w:cs="B Yekan" w:hint="cs"/>
           <w:color w:val="7030A0"/>
-          <w:sz w:val="30"/>
-          <w:szCs w:val="30"/>
+          <w:sz w:val="24"/>
+          <w:szCs w:val="24"/>
           <w:rtl/>
           <w:lang w:bidi="fa-IR"/>
         </w:rPr>
@@ -801,8 +801,8 @@
       <w:r>
         <w:rPr>
           <w:rFonts w:cs="B Yekan" w:hint="cs"/>
-          <w:sz w:val="30"/>
-          <w:szCs w:val="30"/>
+          <w:sz w:val="24"/>
+          <w:szCs w:val="24"/>
           <w:rtl/>
           <w:lang w:bidi="fa-IR"/>
         </w:rPr>
@@ -811,8 +811,8 @@
       <w:r>
         <w:rPr>
           <w:rFonts w:cs="B Yekan" w:hint="cs"/>
-          <w:sz w:val="30"/>
-          <w:szCs w:val="30"/>
+          <w:sz w:val="24"/>
+          <w:szCs w:val="24"/>
           <w:rtl/>
           <w:lang w:bidi="fa-IR"/>
         </w:rPr>
@@ -821,8 +821,8 @@
       <w:r>
         <w:rPr>
           <w:rFonts w:cs="B Yekan"/>
-          <w:sz w:val="30"/>
-          <w:szCs w:val="30"/>
+          <w:sz w:val="24"/>
+          <w:szCs w:val="24"/>
           <w:rtl/>
           <w:lang w:bidi="fa-IR"/>
         </w:rPr>
@@ -831,8 +831,8 @@
       <w:r>
         <w:rPr>
           <w:rFonts w:cs="B Yekan" w:hint="cs"/>
-          <w:sz w:val="30"/>
-          <w:szCs w:val="30"/>
+          <w:sz w:val="24"/>
+          <w:szCs w:val="24"/>
           <w:rtl/>
           <w:lang w:bidi="fa-IR"/>
         </w:rPr>
@@ -841,8 +841,8 @@
       <w:r>
         <w:rPr>
           <w:rFonts w:cs="B Yekan"/>
-          <w:sz w:val="30"/>
-          <w:szCs w:val="30"/>
+          <w:sz w:val="24"/>
+          <w:szCs w:val="24"/>
           <w:rtl/>
           <w:lang w:bidi="fa-IR"/>
         </w:rPr>
@@ -851,8 +851,8 @@
       <w:r>
         <w:rPr>
           <w:rFonts w:cs="B Yekan" w:hint="cs"/>
-          <w:sz w:val="30"/>
-          <w:szCs w:val="30"/>
+          <w:sz w:val="24"/>
+          <w:szCs w:val="24"/>
           <w:rtl/>
           <w:lang w:bidi="fa-IR"/>
         </w:rPr>
@@ -861,8 +861,8 @@
       <w:r>
         <w:rPr>
           <w:rFonts w:cs="B Yekan" w:hint="cs"/>
-          <w:sz w:val="30"/>
-          <w:szCs w:val="30"/>
+          <w:sz w:val="24"/>
+          <w:szCs w:val="24"/>
           <w:rtl/>
           <w:lang w:val="en-US" w:bidi="fa-IR"/>
         </w:rPr>
@@ -881,16 +881,16 @@
         <w:rPr>
           <w:rFonts w:cs="B Yekan"/>
           <w:color w:val="B55374" w:themeColor="accent4" w:themeShade="BF"/>
-          <w:sz w:val="30"/>
-          <w:szCs w:val="30"/>
-          <w:lang w:bidi="fa-IR"/>
-        </w:rPr>
-      </w:pPr>
-      <w:r>
-        <w:rPr>
-          <w:rFonts w:cs="B Yekan" w:hint="cs"/>
-          <w:sz w:val="30"/>
-          <w:szCs w:val="30"/>
+          <w:sz w:val="24"/>
+          <w:szCs w:val="24"/>
+          <w:lang w:bidi="fa-IR"/>
+        </w:rPr>
+      </w:pPr>
+      <w:r>
+        <w:rPr>
+          <w:rFonts w:cs="B Yekan" w:hint="cs"/>
+          <w:sz w:val="24"/>
+          <w:szCs w:val="24"/>
           <w:rtl/>
           <w:lang w:bidi="fa-IR"/>
         </w:rPr>
@@ -899,8 +899,8 @@
       <w:r>
         <w:rPr>
           <w:rFonts w:cs="B Yekan" w:hint="cs"/>
-          <w:sz w:val="30"/>
-          <w:szCs w:val="30"/>
+          <w:sz w:val="24"/>
+          <w:szCs w:val="24"/>
           <w:rtl/>
           <w:lang w:bidi="fa-IR"/>
         </w:rPr>
@@ -909,8 +909,8 @@
       <w:r>
         <w:rPr>
           <w:rFonts w:cs="B Yekan" w:hint="cs"/>
-          <w:sz w:val="30"/>
-          <w:szCs w:val="30"/>
+          <w:sz w:val="24"/>
+          <w:szCs w:val="24"/>
           <w:rtl/>
           <w:lang w:bidi="fa-IR"/>
         </w:rPr>
@@ -920,8 +920,8 @@
         <w:rPr>
           <w:rFonts w:cs="B Yekan" w:hint="cs"/>
           <w:color w:val="7030A0"/>
-          <w:sz w:val="30"/>
-          <w:szCs w:val="30"/>
+          <w:sz w:val="24"/>
+          <w:szCs w:val="24"/>
           <w:rtl/>
           <w:lang w:bidi="fa-IR"/>
         </w:rPr>
@@ -930,8 +930,8 @@
       <w:r>
         <w:rPr>
           <w:rFonts w:cs="B Yekan" w:hint="cs"/>
-          <w:sz w:val="30"/>
-          <w:szCs w:val="30"/>
+          <w:sz w:val="24"/>
+          <w:szCs w:val="24"/>
           <w:rtl/>
           <w:lang w:bidi="fa-IR"/>
         </w:rPr>
@@ -940,8 +940,8 @@
       <w:r>
         <w:rPr>
           <w:rFonts w:cs="B Yekan" w:hint="cs"/>
-          <w:sz w:val="30"/>
-          <w:szCs w:val="30"/>
+          <w:sz w:val="24"/>
+          <w:szCs w:val="24"/>
           <w:rtl/>
           <w:lang w:bidi="fa-IR"/>
         </w:rPr>
@@ -950,8 +950,8 @@
       <w:r>
         <w:rPr>
           <w:rFonts w:cs="B Yekan" w:hint="cs"/>
-          <w:sz w:val="30"/>
-          <w:szCs w:val="30"/>
+          <w:sz w:val="24"/>
+          <w:szCs w:val="24"/>
           <w:rtl/>
           <w:lang w:bidi="fa-IR"/>
         </w:rPr>
@@ -960,8 +960,8 @@
       <w:r>
         <w:rPr>
           <w:rFonts w:cs="B Yekan" w:hint="cs"/>
-          <w:sz w:val="30"/>
-          <w:szCs w:val="30"/>
+          <w:sz w:val="24"/>
+          <w:szCs w:val="24"/>
           <w:rtl/>
           <w:lang w:bidi="fa-IR"/>
         </w:rPr>
@@ -970,8 +970,8 @@
       <w:r>
         <w:rPr>
           <w:rFonts w:cs="B Yekan" w:hint="cs"/>
-          <w:sz w:val="30"/>
-          <w:szCs w:val="30"/>
+          <w:sz w:val="24"/>
+          <w:szCs w:val="24"/>
           <w:rtl/>
           <w:lang w:bidi="fa-IR"/>
         </w:rPr>
@@ -980,8 +980,8 @@
       <w:r>
         <w:rPr>
           <w:rFonts w:cs="B Yekan" w:hint="cs"/>
-          <w:sz w:val="30"/>
-          <w:szCs w:val="30"/>
+          <w:sz w:val="24"/>
+          <w:szCs w:val="24"/>
           <w:rtl/>
           <w:lang w:bidi="fa-IR"/>
         </w:rPr>
@@ -990,8 +990,8 @@
       <w:r>
         <w:rPr>
           <w:rFonts w:cs="B Yekan" w:hint="cs"/>
-          <w:sz w:val="30"/>
-          <w:szCs w:val="30"/>
+          <w:sz w:val="24"/>
+          <w:szCs w:val="24"/>
           <w:rtl/>
           <w:lang w:bidi="fa-IR"/>
         </w:rPr>
@@ -1000,8 +1000,8 @@
       <w:r>
         <w:rPr>
           <w:rFonts w:cs="B Yekan" w:hint="cs"/>
-          <w:sz w:val="30"/>
-          <w:szCs w:val="30"/>
+          <w:sz w:val="24"/>
+          <w:szCs w:val="24"/>
           <w:rtl/>
           <w:lang w:val="en-US" w:bidi="fa-IR"/>
         </w:rPr>
@@ -1020,16 +1020,16 @@
         <w:rPr>
           <w:rFonts w:cs="B Yekan"/>
           <w:color w:val="B55374" w:themeColor="accent4" w:themeShade="BF"/>
-          <w:sz w:val="30"/>
-          <w:szCs w:val="30"/>
-          <w:lang w:bidi="fa-IR"/>
-        </w:rPr>
-      </w:pPr>
-      <w:r>
-        <w:rPr>
-          <w:rFonts w:cs="B Yekan" w:hint="cs"/>
-          <w:sz w:val="30"/>
-          <w:szCs w:val="30"/>
+          <w:sz w:val="24"/>
+          <w:szCs w:val="24"/>
+          <w:lang w:bidi="fa-IR"/>
+        </w:rPr>
+      </w:pPr>
+      <w:r>
+        <w:rPr>
+          <w:rFonts w:cs="B Yekan" w:hint="cs"/>
+          <w:sz w:val="24"/>
+          <w:szCs w:val="24"/>
           <w:rtl/>
           <w:lang w:bidi="fa-IR"/>
         </w:rPr>
@@ -1038,8 +1038,8 @@
       <w:r>
         <w:rPr>
           <w:rFonts w:cs="B Yekan" w:hint="cs"/>
-          <w:sz w:val="30"/>
-          <w:szCs w:val="30"/>
+          <w:sz w:val="24"/>
+          <w:szCs w:val="24"/>
           <w:rtl/>
           <w:lang w:bidi="fa-IR"/>
         </w:rPr>
@@ -1048,8 +1048,8 @@
       <w:r>
         <w:rPr>
           <w:rFonts w:cs="B Yekan" w:hint="cs"/>
-          <w:sz w:val="30"/>
-          <w:szCs w:val="30"/>
+          <w:sz w:val="24"/>
+          <w:szCs w:val="24"/>
           <w:rtl/>
           <w:lang w:bidi="fa-IR"/>
         </w:rPr>
@@ -1059,8 +1059,8 @@
         <w:rPr>
           <w:rFonts w:cs="B Yekan" w:hint="cs"/>
           <w:color w:val="7030A0"/>
-          <w:sz w:val="30"/>
-          <w:szCs w:val="30"/>
+          <w:sz w:val="24"/>
+          <w:szCs w:val="24"/>
           <w:rtl/>
           <w:lang w:bidi="fa-IR"/>
         </w:rPr>
@@ -1069,8 +1069,8 @@
       <w:r>
         <w:rPr>
           <w:rFonts w:cs="B Yekan" w:hint="cs"/>
-          <w:sz w:val="30"/>
-          <w:szCs w:val="30"/>
+          <w:sz w:val="24"/>
+          <w:szCs w:val="24"/>
           <w:rtl/>
           <w:lang w:bidi="fa-IR"/>
         </w:rPr>
@@ -1079,8 +1079,8 @@
       <w:r>
         <w:rPr>
           <w:rFonts w:cs="B Yekan" w:hint="cs"/>
-          <w:sz w:val="30"/>
-          <w:szCs w:val="30"/>
+          <w:sz w:val="24"/>
+          <w:szCs w:val="24"/>
           <w:rtl/>
           <w:lang w:bidi="fa-IR"/>
         </w:rPr>
@@ -1089,8 +1089,8 @@
       <w:r>
         <w:rPr>
           <w:rFonts w:cs="B Yekan" w:hint="cs"/>
-          <w:sz w:val="30"/>
-          <w:szCs w:val="30"/>
+          <w:sz w:val="24"/>
+          <w:szCs w:val="24"/>
           <w:rtl/>
           <w:lang w:bidi="fa-IR"/>
         </w:rPr>
@@ -1099,8 +1099,8 @@
       <w:r>
         <w:rPr>
           <w:rFonts w:cs="B Yekan" w:hint="cs"/>
-          <w:sz w:val="30"/>
-          <w:szCs w:val="30"/>
+          <w:sz w:val="24"/>
+          <w:szCs w:val="24"/>
           <w:rtl/>
           <w:lang w:bidi="fa-IR"/>
         </w:rPr>
@@ -1109,8 +1109,8 @@
       <w:r>
         <w:rPr>
           <w:rFonts w:cs="B Yekan" w:hint="cs"/>
-          <w:sz w:val="30"/>
-          <w:szCs w:val="30"/>
+          <w:sz w:val="24"/>
+          <w:szCs w:val="24"/>
           <w:rtl/>
           <w:lang w:bidi="fa-IR"/>
         </w:rPr>
@@ -1129,16 +1129,16 @@
         <w:rPr>
           <w:rFonts w:cs="B Yekan"/>
           <w:color w:val="B55374" w:themeColor="accent4" w:themeShade="BF"/>
-          <w:sz w:val="30"/>
-          <w:szCs w:val="30"/>
-          <w:lang w:bidi="fa-IR"/>
-        </w:rPr>
-      </w:pPr>
-      <w:r>
-        <w:rPr>
-          <w:rFonts w:cs="B Yekan" w:hint="cs"/>
-          <w:sz w:val="30"/>
-          <w:szCs w:val="30"/>
+          <w:sz w:val="24"/>
+          <w:szCs w:val="24"/>
+          <w:lang w:bidi="fa-IR"/>
+        </w:rPr>
+      </w:pPr>
+      <w:r>
+        <w:rPr>
+          <w:rFonts w:cs="B Yekan" w:hint="cs"/>
+          <w:sz w:val="24"/>
+          <w:szCs w:val="24"/>
           <w:rtl/>
           <w:lang w:bidi="fa-IR"/>
         </w:rPr>
@@ -1147,8 +1147,8 @@
       <w:r>
         <w:rPr>
           <w:rFonts w:cs="B Yekan" w:hint="cs"/>
-          <w:sz w:val="30"/>
-          <w:szCs w:val="30"/>
+          <w:sz w:val="24"/>
+          <w:szCs w:val="24"/>
           <w:rtl/>
           <w:lang w:bidi="fa-IR"/>
         </w:rPr>
@@ -1157,8 +1157,8 @@
       <w:r>
         <w:rPr>
           <w:rFonts w:cs="B Yekan" w:hint="cs"/>
-          <w:sz w:val="30"/>
-          <w:szCs w:val="30"/>
+          <w:sz w:val="24"/>
+          <w:szCs w:val="24"/>
           <w:rtl/>
           <w:lang w:bidi="fa-IR"/>
         </w:rPr>
@@ -1168,8 +1168,8 @@
         <w:rPr>
           <w:rFonts w:cs="B Yekan" w:hint="cs"/>
           <w:color w:val="7030A0"/>
-          <w:sz w:val="30"/>
-          <w:szCs w:val="30"/>
+          <w:sz w:val="24"/>
+          <w:szCs w:val="24"/>
           <w:rtl/>
           <w:lang w:bidi="fa-IR"/>
         </w:rPr>
@@ -1178,8 +1178,8 @@
       <w:r>
         <w:rPr>
           <w:rFonts w:cs="B Yekan" w:hint="cs"/>
-          <w:sz w:val="30"/>
-          <w:szCs w:val="30"/>
+          <w:sz w:val="24"/>
+          <w:szCs w:val="24"/>
           <w:rtl/>
           <w:lang w:bidi="fa-IR"/>
         </w:rPr>
@@ -1188,8 +1188,8 @@
       <w:r>
         <w:rPr>
           <w:rFonts w:cs="B Yekan" w:hint="cs"/>
-          <w:sz w:val="30"/>
-          <w:szCs w:val="30"/>
+          <w:sz w:val="24"/>
+          <w:szCs w:val="24"/>
           <w:rtl/>
           <w:lang w:bidi="fa-IR"/>
         </w:rPr>
@@ -1198,8 +1198,8 @@
       <w:r>
         <w:rPr>
           <w:rFonts w:cs="B Yekan" w:hint="cs"/>
-          <w:sz w:val="30"/>
-          <w:szCs w:val="30"/>
+          <w:sz w:val="24"/>
+          <w:szCs w:val="24"/>
           <w:rtl/>
           <w:lang w:bidi="fa-IR"/>
         </w:rPr>
@@ -1213,8 +1213,8 @@
         <w:rPr>
           <w:rFonts w:cs="B Yekan"/>
           <w:color w:val="B55374" w:themeColor="accent4" w:themeShade="BF"/>
-          <w:sz w:val="30"/>
-          <w:szCs w:val="30"/>
+          <w:sz w:val="24"/>
+          <w:szCs w:val="24"/>
           <w:lang w:bidi="fa-IR"/>
         </w:rPr>
       </w:pPr>
@@ -1231,26 +1231,27 @@
         <w:rPr>
           <w:rFonts w:cs="B Yekan"/>
           <w:color w:val="B55374" w:themeColor="accent4" w:themeShade="BF"/>
-          <w:sz w:val="30"/>
-          <w:szCs w:val="30"/>
-          <w:lang w:bidi="fa-IR"/>
-        </w:rPr>
-      </w:pPr>
-      <w:r>
-        <w:rPr>
-          <w:rFonts w:cs="B Yekan" w:hint="cs"/>
-          <w:sz w:val="30"/>
-          <w:szCs w:val="30"/>
-          <w:rtl/>
-          <w:lang w:bidi="fa-IR"/>
-        </w:rPr>
+          <w:sz w:val="24"/>
+          <w:szCs w:val="24"/>
+          <w:lang w:bidi="fa-IR"/>
+        </w:rPr>
+      </w:pPr>
+      <w:r>
+        <w:rPr>
+          <w:rFonts w:cs="B Yekan" w:hint="cs"/>
+          <w:sz w:val="24"/>
+          <w:szCs w:val="24"/>
+          <w:rtl/>
+          <w:lang w:bidi="fa-IR"/>
+        </w:rPr>
+        <w:lastRenderedPageBreak/>
         <w:t xml:space="preserve">من </w:t>
       </w:r>
       <w:r>
         <w:rPr>
           <w:rFonts w:cs="B Yekan" w:hint="cs"/>
-          <w:sz w:val="30"/>
-          <w:szCs w:val="30"/>
+          <w:sz w:val="24"/>
+          <w:szCs w:val="24"/>
           <w:rtl/>
           <w:lang w:bidi="fa-IR"/>
         </w:rPr>
@@ -1259,8 +1260,8 @@
       <w:r>
         <w:rPr>
           <w:rFonts w:cs="B Yekan" w:hint="cs"/>
-          <w:sz w:val="30"/>
-          <w:szCs w:val="30"/>
+          <w:sz w:val="24"/>
+          <w:szCs w:val="24"/>
           <w:rtl/>
           <w:lang w:bidi="fa-IR"/>
         </w:rPr>
@@ -1270,8 +1271,8 @@
         <w:rPr>
           <w:rFonts w:cs="B Yekan" w:hint="cs"/>
           <w:color w:val="7030A0"/>
-          <w:sz w:val="30"/>
-          <w:szCs w:val="30"/>
+          <w:sz w:val="24"/>
+          <w:szCs w:val="24"/>
           <w:rtl/>
           <w:lang w:bidi="fa-IR"/>
         </w:rPr>
@@ -1280,8 +1281,8 @@
       <w:r>
         <w:rPr>
           <w:rFonts w:cs="B Yekan" w:hint="cs"/>
-          <w:sz w:val="30"/>
-          <w:szCs w:val="30"/>
+          <w:sz w:val="24"/>
+          <w:szCs w:val="24"/>
           <w:rtl/>
           <w:lang w:bidi="fa-IR"/>
         </w:rPr>
@@ -1290,8 +1291,8 @@
       <w:r>
         <w:rPr>
           <w:rFonts w:cs="B Yekan" w:hint="cs"/>
-          <w:sz w:val="30"/>
-          <w:szCs w:val="30"/>
+          <w:sz w:val="24"/>
+          <w:szCs w:val="24"/>
           <w:rtl/>
           <w:lang w:bidi="fa-IR"/>
         </w:rPr>
@@ -1300,8 +1301,8 @@
       <w:r>
         <w:rPr>
           <w:rFonts w:cs="B Yekan" w:hint="cs"/>
-          <w:sz w:val="30"/>
-          <w:szCs w:val="30"/>
+          <w:sz w:val="24"/>
+          <w:szCs w:val="24"/>
           <w:rtl/>
           <w:lang w:bidi="fa-IR"/>
         </w:rPr>
@@ -1310,8 +1311,8 @@
       <w:r>
         <w:rPr>
           <w:rFonts w:cs="B Yekan"/>
-          <w:sz w:val="30"/>
-          <w:szCs w:val="30"/>
+          <w:sz w:val="24"/>
+          <w:szCs w:val="24"/>
           <w:rtl/>
           <w:lang w:bidi="fa-IR"/>
         </w:rPr>
@@ -1320,8 +1321,8 @@
       <w:r>
         <w:rPr>
           <w:rFonts w:cs="B Yekan" w:hint="cs"/>
-          <w:sz w:val="30"/>
-          <w:szCs w:val="30"/>
+          <w:sz w:val="24"/>
+          <w:szCs w:val="24"/>
           <w:rtl/>
           <w:lang w:bidi="fa-IR"/>
         </w:rPr>
@@ -1330,8 +1331,8 @@
       <w:r>
         <w:rPr>
           <w:rFonts w:cs="B Yekan" w:hint="eastAsia"/>
-          <w:sz w:val="30"/>
-          <w:szCs w:val="30"/>
+          <w:sz w:val="24"/>
+          <w:szCs w:val="24"/>
           <w:rtl/>
           <w:lang w:bidi="fa-IR"/>
         </w:rPr>
@@ -1340,8 +1341,8 @@
       <w:r>
         <w:rPr>
           <w:rFonts w:cs="B Yekan" w:hint="cs"/>
-          <w:sz w:val="30"/>
-          <w:szCs w:val="30"/>
+          <w:sz w:val="24"/>
+          <w:szCs w:val="24"/>
           <w:rtl/>
           <w:lang w:bidi="fa-IR"/>
         </w:rPr>
@@ -1350,8 +1351,8 @@
       <w:r>
         <w:rPr>
           <w:rFonts w:cs="B Yekan"/>
-          <w:sz w:val="30"/>
-          <w:szCs w:val="30"/>
+          <w:sz w:val="24"/>
+          <w:szCs w:val="24"/>
           <w:rtl/>
           <w:lang w:bidi="fa-IR"/>
         </w:rPr>
@@ -1360,8 +1361,8 @@
       <w:r>
         <w:rPr>
           <w:rFonts w:cs="B Yekan" w:hint="cs"/>
-          <w:sz w:val="30"/>
-          <w:szCs w:val="30"/>
+          <w:sz w:val="24"/>
+          <w:szCs w:val="24"/>
           <w:rtl/>
           <w:lang w:bidi="fa-IR"/>
         </w:rPr>
@@ -1370,8 +1371,8 @@
       <w:r>
         <w:rPr>
           <w:rFonts w:cs="B Yekan" w:hint="cs"/>
-          <w:sz w:val="30"/>
-          <w:szCs w:val="30"/>
+          <w:sz w:val="24"/>
+          <w:szCs w:val="24"/>
           <w:rtl/>
           <w:lang w:bidi="fa-IR"/>
         </w:rPr>
@@ -1390,16 +1391,16 @@
         <w:rPr>
           <w:rFonts w:cs="B Yekan"/>
           <w:color w:val="B55374" w:themeColor="accent4" w:themeShade="BF"/>
-          <w:sz w:val="30"/>
-          <w:szCs w:val="30"/>
-          <w:lang w:bidi="fa-IR"/>
-        </w:rPr>
-      </w:pPr>
-      <w:r>
-        <w:rPr>
-          <w:rFonts w:cs="B Yekan" w:hint="cs"/>
-          <w:sz w:val="30"/>
-          <w:szCs w:val="30"/>
+          <w:sz w:val="24"/>
+          <w:szCs w:val="24"/>
+          <w:lang w:bidi="fa-IR"/>
+        </w:rPr>
+      </w:pPr>
+      <w:r>
+        <w:rPr>
+          <w:rFonts w:cs="B Yekan" w:hint="cs"/>
+          <w:sz w:val="24"/>
+          <w:szCs w:val="24"/>
           <w:rtl/>
           <w:lang w:bidi="fa-IR"/>
         </w:rPr>
@@ -1408,8 +1409,8 @@
       <w:r>
         <w:rPr>
           <w:rFonts w:cs="B Yekan" w:hint="cs"/>
-          <w:sz w:val="30"/>
-          <w:szCs w:val="30"/>
+          <w:sz w:val="24"/>
+          <w:szCs w:val="24"/>
           <w:rtl/>
           <w:lang w:bidi="fa-IR"/>
         </w:rPr>
@@ -1418,8 +1419,8 @@
       <w:r>
         <w:rPr>
           <w:rFonts w:cs="B Yekan" w:hint="cs"/>
-          <w:sz w:val="30"/>
-          <w:szCs w:val="30"/>
+          <w:sz w:val="24"/>
+          <w:szCs w:val="24"/>
           <w:rtl/>
           <w:lang w:bidi="fa-IR"/>
         </w:rPr>
@@ -1429,8 +1430,8 @@
         <w:rPr>
           <w:rFonts w:cs="B Yekan" w:hint="cs"/>
           <w:color w:val="7030A0"/>
-          <w:sz w:val="30"/>
-          <w:szCs w:val="30"/>
+          <w:sz w:val="24"/>
+          <w:szCs w:val="24"/>
           <w:rtl/>
           <w:lang w:bidi="fa-IR"/>
         </w:rPr>
@@ -1439,8 +1440,8 @@
       <w:r>
         <w:rPr>
           <w:rFonts w:cs="B Yekan" w:hint="cs"/>
-          <w:sz w:val="30"/>
-          <w:szCs w:val="30"/>
+          <w:sz w:val="24"/>
+          <w:szCs w:val="24"/>
           <w:rtl/>
           <w:lang w:bidi="fa-IR"/>
         </w:rPr>
@@ -1449,8 +1450,8 @@
       <w:r>
         <w:rPr>
           <w:rFonts w:cs="B Yekan" w:hint="cs"/>
-          <w:sz w:val="30"/>
-          <w:szCs w:val="30"/>
+          <w:sz w:val="24"/>
+          <w:szCs w:val="24"/>
           <w:rtl/>
           <w:lang w:bidi="fa-IR"/>
         </w:rPr>
@@ -1459,8 +1460,8 @@
       <w:r>
         <w:rPr>
           <w:rFonts w:cs="B Yekan" w:hint="cs"/>
-          <w:sz w:val="30"/>
-          <w:szCs w:val="30"/>
+          <w:sz w:val="24"/>
+          <w:szCs w:val="24"/>
           <w:rtl/>
           <w:lang w:bidi="fa-IR"/>
         </w:rPr>
@@ -1469,8 +1470,8 @@
       <w:r>
         <w:rPr>
           <w:rFonts w:cs="B Yekan"/>
-          <w:sz w:val="30"/>
-          <w:szCs w:val="30"/>
+          <w:sz w:val="24"/>
+          <w:szCs w:val="24"/>
           <w:cs/>
           <w:lang w:bidi="fa-IR"/>
         </w:rPr>
@@ -1479,8 +1480,8 @@
       <w:r>
         <w:rPr>
           <w:rFonts w:cs="B Yekan" w:hint="cs"/>
-          <w:sz w:val="30"/>
-          <w:szCs w:val="30"/>
+          <w:sz w:val="24"/>
+          <w:szCs w:val="24"/>
           <w:rtl/>
           <w:lang w:bidi="fa-IR"/>
         </w:rPr>
@@ -1492,6 +1493,19 @@
         <w:bidi/>
         <w:spacing w:before="240" w:after="160" w:line="360" w:lineRule="auto"/>
         <w:ind w:left="360"/>
+        <w:rPr>
+          <w:rFonts w:cs="B Yekan"/>
+          <w:color w:val="B55374" w:themeColor="accent4" w:themeShade="BF"/>
+          <w:sz w:val="24"/>
+          <w:szCs w:val="24"/>
+          <w:lang w:bidi="fa-IR"/>
+        </w:rPr>
+      </w:pPr>
+    </w:p>
+    <w:p>
+      <w:pPr>
+        <w:bidi/>
+        <w:spacing w:before="240" w:after="160" w:line="360" w:lineRule="auto"/>
         <w:rPr>
           <w:rFonts w:cs="B Yekan"/>
           <w:color w:val="B55374" w:themeColor="accent4" w:themeShade="BF"/>
@@ -1501,22 +1515,9 @@
         </w:rPr>
       </w:pPr>
     </w:p>
-    <w:p>
-      <w:pPr>
-        <w:bidi/>
-        <w:spacing w:before="240" w:after="160" w:line="360" w:lineRule="auto"/>
-        <w:rPr>
-          <w:rFonts w:cs="B Yekan"/>
-          <w:color w:val="B55374" w:themeColor="accent4" w:themeShade="BF"/>
-          <w:sz w:val="30"/>
-          <w:szCs w:val="30"/>
-          <w:lang w:bidi="fa-IR"/>
-        </w:rPr>
-      </w:pPr>
-    </w:p>
     <w:sectPr>
       <w:pgSz w:w="11906" w:h="16838" w:code="9"/>
-      <w:pgMar w:top="720" w:right="720" w:bottom="720" w:left="720" w:header="720" w:footer="720" w:gutter="0"/>
+      <w:pgMar w:top="1440" w:right="1080" w:bottom="1440" w:left="1080" w:header="720" w:footer="720" w:gutter="0"/>
       <w:cols w:space="720"/>
       <w:docGrid w:linePitch="360"/>
     </w:sectPr>

</xml_diff>